<commit_message>
Updated NAND Logic Design
</commit_message>
<xml_diff>
--- a/A2_2_2NANDLogicDesign.docx
+++ b/A2_2_2NANDLogicDesign.docx
@@ -80,7 +80,7 @@
           <w:insideH w:val="single" w:sz="4" w:space="0" w:color="auto"/>
           <w:insideV w:val="single" w:sz="4" w:space="0" w:color="auto"/>
         </w:tblBorders>
-        <w:tblLook w:val="00BF" w:firstRow="1" w:lastRow="0" w:firstColumn="1" w:lastColumn="0" w:noHBand="0" w:noVBand="0"/>
+        <w:tblLook w:val="00A0" w:firstRow="1" w:lastRow="0" w:firstColumn="1" w:lastColumn="0" w:noHBand="0" w:noVBand="0"/>
       </w:tblPr>
       <w:tblGrid>
         <w:gridCol w:w="9936"/>
@@ -1403,8 +1403,6 @@
           <w:tab w:val="left" w:pos="6488"/>
         </w:tabs>
       </w:pPr>
-      <w:bookmarkStart w:id="0" w:name="_GoBack"/>
-      <w:bookmarkEnd w:id="0"/>
     </w:p>
     <w:p>
       <w:pPr>
@@ -11715,23 +11713,7 @@
           <w:color w:val="FF0000"/>
           <w:highlight w:val="yellow"/>
         </w:rPr>
-        <w:t xml:space="preserve">Using only NAND gates to make all the gates needed would make it easier to make, and </w:t>
-      </w:r>
-      <w:proofErr w:type="spellStart"/>
-      <w:r>
-        <w:rPr>
-          <w:color w:val="FF0000"/>
-          <w:highlight w:val="yellow"/>
-        </w:rPr>
-        <w:t>chaper</w:t>
-      </w:r>
-      <w:proofErr w:type="spellEnd"/>
-      <w:r>
-        <w:rPr>
-          <w:color w:val="FF0000"/>
-          <w:highlight w:val="yellow"/>
-        </w:rPr>
-        <w:t xml:space="preserve"> to buy many NAND gates to make all the circuits.</w:t>
+        <w:t>Using only NAND gates to make all the gates needed would make it easier to make, and chaper to buy many NAND gates to make all the circuits.</w:t>
       </w:r>
     </w:p>
     <w:p>
@@ -11769,7 +11751,19 @@
           <w:szCs w:val="24"/>
           <w:highlight w:val="yellow"/>
         </w:rPr>
-        <w:t>YES, it would have made it need less gates to work and would have made it more efficient.</w:t>
+        <w:t>YES, it would have made it nee</w:t>
+      </w:r>
+      <w:bookmarkStart w:id="0" w:name="_GoBack"/>
+      <w:bookmarkEnd w:id="0"/>
+      <w:r>
+        <w:rPr>
+          <w:b w:val="0"/>
+          <w:color w:val="FF0000"/>
+          <w:sz w:val="24"/>
+          <w:szCs w:val="24"/>
+          <w:highlight w:val="yellow"/>
+        </w:rPr>
+        <w:t>d less gates to work and would have made it more efficient.</w:t>
       </w:r>
     </w:p>
     <w:p>
@@ -11778,7 +11772,6 @@
         <w:tabs>
           <w:tab w:val="left" w:pos="6488"/>
         </w:tabs>
-        <w:jc w:val="center"/>
         <w:rPr>
           <w:b w:val="0"/>
           <w:color w:val="FF0000"/>
@@ -11787,303 +11780,9 @@
         </w:rPr>
       </w:pPr>
     </w:p>
-    <w:p>
-      <w:pPr>
-        <w:pStyle w:val="ActivitySection"/>
-        <w:tabs>
-          <w:tab w:val="left" w:pos="6488"/>
-        </w:tabs>
-        <w:jc w:val="center"/>
-        <w:rPr>
-          <w:b w:val="0"/>
-          <w:color w:val="FF0000"/>
-          <w:sz w:val="24"/>
-          <w:szCs w:val="24"/>
-        </w:rPr>
-      </w:pPr>
-    </w:p>
-    <w:p>
-      <w:pPr>
-        <w:pStyle w:val="ActivitySection"/>
-        <w:tabs>
-          <w:tab w:val="left" w:pos="6488"/>
-        </w:tabs>
-        <w:jc w:val="center"/>
-        <w:rPr>
-          <w:b w:val="0"/>
-          <w:color w:val="FF0000"/>
-          <w:sz w:val="24"/>
-          <w:szCs w:val="24"/>
-        </w:rPr>
-      </w:pPr>
-    </w:p>
-    <w:p>
-      <w:pPr>
-        <w:pStyle w:val="ActivitySection"/>
-        <w:tabs>
-          <w:tab w:val="left" w:pos="6488"/>
-        </w:tabs>
-        <w:jc w:val="center"/>
-        <w:rPr>
-          <w:b w:val="0"/>
-          <w:color w:val="FF0000"/>
-          <w:sz w:val="24"/>
-          <w:szCs w:val="24"/>
-        </w:rPr>
-      </w:pPr>
-    </w:p>
-    <w:p>
-      <w:pPr>
-        <w:pStyle w:val="ActivitySection"/>
-        <w:tabs>
-          <w:tab w:val="left" w:pos="6488"/>
-        </w:tabs>
-        <w:jc w:val="center"/>
-        <w:rPr>
-          <w:b w:val="0"/>
-          <w:color w:val="FF0000"/>
-          <w:sz w:val="24"/>
-          <w:szCs w:val="24"/>
-        </w:rPr>
-      </w:pPr>
-    </w:p>
-    <w:p>
-      <w:pPr>
-        <w:pStyle w:val="ActivitySection"/>
-        <w:tabs>
-          <w:tab w:val="left" w:pos="6488"/>
-        </w:tabs>
-        <w:jc w:val="center"/>
-        <w:rPr>
-          <w:b w:val="0"/>
-          <w:color w:val="FF0000"/>
-          <w:sz w:val="24"/>
-          <w:szCs w:val="24"/>
-        </w:rPr>
-      </w:pPr>
-    </w:p>
-    <w:p>
-      <w:pPr>
-        <w:pStyle w:val="ActivitySection"/>
-        <w:tabs>
-          <w:tab w:val="left" w:pos="6488"/>
-        </w:tabs>
-        <w:jc w:val="center"/>
-        <w:rPr>
-          <w:b w:val="0"/>
-          <w:color w:val="FF0000"/>
-          <w:sz w:val="24"/>
-          <w:szCs w:val="24"/>
-        </w:rPr>
-      </w:pPr>
-    </w:p>
-    <w:p>
-      <w:pPr>
-        <w:pStyle w:val="ActivitySection"/>
-        <w:tabs>
-          <w:tab w:val="left" w:pos="6488"/>
-        </w:tabs>
-        <w:jc w:val="center"/>
-        <w:rPr>
-          <w:b w:val="0"/>
-          <w:color w:val="FF0000"/>
-          <w:sz w:val="24"/>
-          <w:szCs w:val="24"/>
-        </w:rPr>
-      </w:pPr>
-    </w:p>
-    <w:p>
-      <w:pPr>
-        <w:pStyle w:val="ActivitySection"/>
-        <w:tabs>
-          <w:tab w:val="left" w:pos="6488"/>
-        </w:tabs>
-        <w:jc w:val="center"/>
-        <w:rPr>
-          <w:b w:val="0"/>
-          <w:color w:val="FF0000"/>
-          <w:sz w:val="24"/>
-          <w:szCs w:val="24"/>
-        </w:rPr>
-      </w:pPr>
-    </w:p>
-    <w:p>
-      <w:pPr>
-        <w:pStyle w:val="ActivitySection"/>
-        <w:tabs>
-          <w:tab w:val="left" w:pos="6488"/>
-        </w:tabs>
-        <w:jc w:val="center"/>
-        <w:rPr>
-          <w:b w:val="0"/>
-          <w:color w:val="FF0000"/>
-          <w:sz w:val="24"/>
-          <w:szCs w:val="24"/>
-        </w:rPr>
-      </w:pPr>
-    </w:p>
-    <w:p>
-      <w:pPr>
-        <w:pStyle w:val="ActivitySection"/>
-        <w:tabs>
-          <w:tab w:val="left" w:pos="6488"/>
-        </w:tabs>
-        <w:jc w:val="center"/>
-        <w:rPr>
-          <w:b w:val="0"/>
-          <w:color w:val="FF0000"/>
-          <w:sz w:val="24"/>
-          <w:szCs w:val="24"/>
-        </w:rPr>
-      </w:pPr>
-    </w:p>
-    <w:p>
-      <w:pPr>
-        <w:pStyle w:val="ActivitySection"/>
-        <w:tabs>
-          <w:tab w:val="left" w:pos="6488"/>
-        </w:tabs>
-        <w:jc w:val="center"/>
-        <w:rPr>
-          <w:b w:val="0"/>
-          <w:color w:val="FF0000"/>
-          <w:sz w:val="24"/>
-          <w:szCs w:val="24"/>
-        </w:rPr>
-      </w:pPr>
-    </w:p>
-    <w:p>
-      <w:pPr>
-        <w:pStyle w:val="ActivitySection"/>
-        <w:tabs>
-          <w:tab w:val="left" w:pos="6488"/>
-        </w:tabs>
-        <w:jc w:val="center"/>
-        <w:rPr>
-          <w:b w:val="0"/>
-          <w:color w:val="FF0000"/>
-          <w:sz w:val="24"/>
-          <w:szCs w:val="24"/>
-        </w:rPr>
-      </w:pPr>
-    </w:p>
-    <w:p>
-      <w:pPr>
-        <w:pStyle w:val="ActivitySection"/>
-        <w:tabs>
-          <w:tab w:val="left" w:pos="6488"/>
-        </w:tabs>
-        <w:jc w:val="center"/>
-        <w:rPr>
-          <w:b w:val="0"/>
-          <w:color w:val="FF0000"/>
-          <w:sz w:val="24"/>
-          <w:szCs w:val="24"/>
-        </w:rPr>
-      </w:pPr>
-    </w:p>
-    <w:p>
-      <w:pPr>
-        <w:pStyle w:val="ActivitySection"/>
-        <w:tabs>
-          <w:tab w:val="left" w:pos="6488"/>
-        </w:tabs>
-        <w:jc w:val="center"/>
-        <w:rPr>
-          <w:b w:val="0"/>
-          <w:color w:val="FF0000"/>
-          <w:sz w:val="24"/>
-          <w:szCs w:val="24"/>
-        </w:rPr>
-      </w:pPr>
-    </w:p>
-    <w:p>
-      <w:pPr>
-        <w:pStyle w:val="ActivitySection"/>
-        <w:tabs>
-          <w:tab w:val="left" w:pos="6488"/>
-        </w:tabs>
-        <w:jc w:val="center"/>
-        <w:rPr>
-          <w:b w:val="0"/>
-          <w:color w:val="FF0000"/>
-          <w:sz w:val="24"/>
-          <w:szCs w:val="24"/>
-        </w:rPr>
-      </w:pPr>
-    </w:p>
-    <w:p>
-      <w:pPr>
-        <w:pStyle w:val="ActivitySection"/>
-        <w:tabs>
-          <w:tab w:val="left" w:pos="6488"/>
-        </w:tabs>
-        <w:jc w:val="center"/>
-        <w:rPr>
-          <w:b w:val="0"/>
-          <w:color w:val="FF0000"/>
-          <w:sz w:val="24"/>
-          <w:szCs w:val="24"/>
-        </w:rPr>
-      </w:pPr>
-      <w:r>
-        <w:rPr>
-          <w:b w:val="0"/>
-          <w:noProof/>
-          <w:color w:val="FF0000"/>
-          <w:sz w:val="24"/>
-          <w:szCs w:val="24"/>
-        </w:rPr>
-        <w:drawing>
-          <wp:inline distT="0" distB="0" distL="0" distR="0" wp14:anchorId="106172C2">
-            <wp:extent cx="6096635" cy="3429635"/>
-            <wp:effectExtent l="0" t="0" r="0" b="0"/>
-            <wp:docPr id="163" name="Picture 163"/>
-            <wp:cNvGraphicFramePr>
-              <a:graphicFrameLocks xmlns:a="http://schemas.openxmlformats.org/drawingml/2006/main" noChangeAspect="1"/>
-            </wp:cNvGraphicFramePr>
-            <a:graphic xmlns:a="http://schemas.openxmlformats.org/drawingml/2006/main">
-              <a:graphicData uri="http://schemas.openxmlformats.org/drawingml/2006/picture">
-                <pic:pic xmlns:pic="http://schemas.openxmlformats.org/drawingml/2006/picture">
-                  <pic:nvPicPr>
-                    <pic:cNvPr id="0" name="Picture 2"/>
-                    <pic:cNvPicPr>
-                      <a:picLocks noChangeAspect="1" noChangeArrowheads="1"/>
-                    </pic:cNvPicPr>
-                  </pic:nvPicPr>
-                  <pic:blipFill>
-                    <a:blip r:embed="rId15">
-                      <a:extLst>
-                        <a:ext uri="{28A0092B-C50C-407E-A947-70E740481C1C}">
-                          <a14:useLocalDpi xmlns:a14="http://schemas.microsoft.com/office/drawing/2010/main" val="0"/>
-                        </a:ext>
-                      </a:extLst>
-                    </a:blip>
-                    <a:srcRect/>
-                    <a:stretch>
-                      <a:fillRect/>
-                    </a:stretch>
-                  </pic:blipFill>
-                  <pic:spPr bwMode="auto">
-                    <a:xfrm>
-                      <a:off x="0" y="0"/>
-                      <a:ext cx="6096635" cy="3429635"/>
-                    </a:xfrm>
-                    <a:prstGeom prst="rect">
-                      <a:avLst/>
-                    </a:prstGeom>
-                    <a:noFill/>
-                  </pic:spPr>
-                </pic:pic>
-              </a:graphicData>
-            </a:graphic>
-          </wp:inline>
-        </w:drawing>
-      </w:r>
-    </w:p>
     <w:sectPr>
-      <w:headerReference w:type="even" r:id="rId16"/>
-      <w:footerReference w:type="default" r:id="rId17"/>
+      <w:headerReference w:type="even" r:id="rId15"/>
+      <w:footerReference w:type="default" r:id="rId16"/>
       <w:pgSz w:w="12240" w:h="15840" w:code="1"/>
       <w:pgMar w:top="720" w:right="1152" w:bottom="432" w:left="1152" w:header="720" w:footer="720" w:gutter="0"/>
       <w:cols w:space="720"/>
@@ -12192,7 +11891,7 @@
         <w:noProof/>
         <w:szCs w:val="20"/>
       </w:rPr>
-      <w:t>1</w:t>
+      <w:t>4</w:t>
     </w:r>
     <w:r>
       <w:rPr>
@@ -16903,15 +16602,6 @@
   </w:num>
   <w:num w:numId="42">
     <w:abstractNumId w:val="2"/>
-    <w:lvlOverride w:ilvl="0"/>
-    <w:lvlOverride w:ilvl="1"/>
-    <w:lvlOverride w:ilvl="2"/>
-    <w:lvlOverride w:ilvl="3"/>
-    <w:lvlOverride w:ilvl="4"/>
-    <w:lvlOverride w:ilvl="5"/>
-    <w:lvlOverride w:ilvl="6"/>
-    <w:lvlOverride w:ilvl="7"/>
-    <w:lvlOverride w:ilvl="8"/>
   </w:num>
   <w:numIdMacAtCleanup w:val="23"/>
 </w:numbering>
@@ -18941,7 +18631,7 @@
 </file>
 
 <file path=customXml/itemProps1.xml><?xml version="1.0" encoding="utf-8"?>
-<ds:datastoreItem xmlns:ds="http://schemas.openxmlformats.org/officeDocument/2006/customXml" ds:itemID="{B30A1AA9-24CC-46C4-ADF1-5CA1C9FC8051}">
+<ds:datastoreItem xmlns:ds="http://schemas.openxmlformats.org/officeDocument/2006/customXml" ds:itemID="{0E7EABA4-F9C4-4CD5-B7FA-37BF6E264D73}">
   <ds:schemaRefs>
     <ds:schemaRef ds:uri="http://schemas.openxmlformats.org/officeDocument/2006/bibliography"/>
   </ds:schemaRefs>

</xml_diff>